<commit_message>
More debug stubbs for email issue in production.
</commit_message>
<xml_diff>
--- a/static/files/Resume.v3.4.docx
+++ b/static/files/Resume.v3.4.docx
@@ -40,6 +40,120 @@
           <w:szCs w:val="18"/>
         </w:rPr>
       </w:pPr>
+      <w:r>
+        <w:fldChar w:fldCharType="begin"/>
+      </w:r>
+      <w:r>
+        <w:instrText xml:space="preserve"> HYPERLINK "mailto:donfox1@mac.com" </w:instrText>
+      </w:r>
+      <w:r>
+        <w:fldChar w:fldCharType="separate"/>
+      </w:r>
+      <w:r>
+        <w:rPr>
+          <w:rStyle w:val="Hyperlink"/>
+          <w:rFonts w:ascii="Tahoma" w:hAnsi="Tahoma" w:cs="Tahoma"/>
+          <w:sz w:val="18"/>
+          <w:szCs w:val="18"/>
+        </w:rPr>
+        <w:t>donfox1@mac.com</w:t>
+      </w:r>
+      <w:r>
+        <w:rPr>
+          <w:rStyle w:val="Hyperlink"/>
+          <w:rFonts w:ascii="Tahoma" w:hAnsi="Tahoma" w:cs="Tahoma"/>
+          <w:sz w:val="18"/>
+          <w:szCs w:val="18"/>
+        </w:rPr>
+        <w:fldChar w:fldCharType="end"/>
+      </w:r>
+      <w:r>
+        <w:rPr>
+          <w:rFonts w:ascii="Tahoma" w:hAnsi="Tahoma" w:cs="Tahoma"/>
+          <w:color w:val="000090"/>
+          <w:sz w:val="18"/>
+          <w:szCs w:val="18"/>
+        </w:rPr>
+        <w:t xml:space="preserve"> | </w:t>
+      </w:r>
+      <w:r>
+        <w:rPr>
+          <w:rFonts w:ascii="Tahoma" w:hAnsi="Tahoma" w:cs="Tahoma"/>
+          <w:color w:val="000090"/>
+          <w:sz w:val="18"/>
+          <w:szCs w:val="18"/>
+        </w:rPr>
+        <w:t>(865) 360-0089</w:t>
+      </w:r>
+      <w:r>
+        <w:rPr>
+          <w:rFonts w:ascii="Tahoma" w:hAnsi="Tahoma" w:cs="Tahoma"/>
+          <w:color w:val="000090"/>
+          <w:sz w:val="18"/>
+          <w:szCs w:val="18"/>
+        </w:rPr>
+        <w:t xml:space="preserve"> |</w:t>
+      </w:r>
+      <w:r>
+        <w:rPr>
+          <w:rFonts w:ascii="Tahoma" w:hAnsi="Tahoma" w:cs="Tahoma"/>
+          <w:color w:val="000090"/>
+          <w:sz w:val="18"/>
+          <w:szCs w:val="18"/>
+        </w:rPr>
+        <w:t xml:space="preserve"> 896 Hereford Dr. |</w:t>
+      </w:r>
+      <w:r>
+        <w:rPr>
+          <w:rFonts w:ascii="Tahoma" w:hAnsi="Tahoma" w:cs="Tahoma"/>
+          <w:color w:val="000090"/>
+          <w:sz w:val="18"/>
+          <w:szCs w:val="18"/>
+        </w:rPr>
+        <w:t xml:space="preserve"> Akron, OH</w:t>
+      </w:r>
+      <w:r>
+        <w:rPr>
+          <w:rFonts w:ascii="Tahoma" w:hAnsi="Tahoma" w:cs="Tahoma"/>
+          <w:color w:val="000090"/>
+          <w:sz w:val="18"/>
+          <w:szCs w:val="18"/>
+        </w:rPr>
+        <w:t xml:space="preserve"> 44303</w:t>
+      </w:r>
+    </w:p>
+    <w:p>
+      <w:pPr>
+        <w:pStyle w:val="Body"/>
+        <w:ind w:right="180"/>
+        <w:rPr>
+          <w:rFonts w:ascii="Tahoma" w:hAnsi="Tahoma" w:cs="Tahoma"/>
+          <w:b/>
+          <w:bCs/>
+          <w:color w:val="000090"/>
+          <w:sz w:val="18"/>
+          <w:szCs w:val="18"/>
+          <w:u w:val="single"/>
+        </w:rPr>
+      </w:pPr>
+      <w:r>
+        <w:rPr>
+          <w:rFonts w:ascii="Tahoma" w:hAnsi="Tahoma" w:cs="Tahoma"/>
+          <w:color w:val="000090"/>
+          <w:sz w:val="18"/>
+          <w:szCs w:val="18"/>
+        </w:rPr>
+        <w:tab/>
+      </w:r>
+      <w:r>
+        <w:rPr>
+          <w:rFonts w:ascii="Tahoma" w:hAnsi="Tahoma" w:cs="Tahoma"/>
+          <w:color w:val="000090"/>
+          <w:sz w:val="18"/>
+          <w:szCs w:val="18"/>
+        </w:rPr>
+        <w:tab/>
+      </w:r>
       <w:hyperlink r:id="rId7" w:history="1">
         <w:r>
           <w:rPr>
@@ -48,74 +162,72 @@
             <w:sz w:val="18"/>
             <w:szCs w:val="18"/>
           </w:rPr>
-          <w:t>donfox1@mac.com</w:t>
+          <w:t>Portfolio</w:t>
+        </w:r>
+        <w:r>
+          <w:rPr>
+            <w:rStyle w:val="Hyperlink"/>
+            <w:rFonts w:ascii="Tahoma" w:eastAsiaTheme="minorHAnsi" w:hAnsi="Tahoma" w:cs="Tahoma"/>
+            <w:sz w:val="18"/>
+            <w:szCs w:val="18"/>
+          </w:rPr>
+          <w:t xml:space="preserve"> </w:t>
+        </w:r>
+        <w:r>
+          <w:rPr>
+            <w:rStyle w:val="Hyperlink"/>
+            <w:rFonts w:ascii="Tahoma" w:eastAsiaTheme="minorHAnsi" w:hAnsi="Tahoma" w:cs="Tahoma"/>
+            <w:sz w:val="18"/>
+            <w:szCs w:val="18"/>
+          </w:rPr>
+          <w:t>https://resume</w:t>
+        </w:r>
+        <w:bookmarkStart w:id="0" w:name="_GoBack"/>
+        <w:bookmarkEnd w:id="0"/>
+        <w:r>
+          <w:rPr>
+            <w:rStyle w:val="Hyperlink"/>
+            <w:rFonts w:ascii="Tahoma" w:eastAsiaTheme="minorHAnsi" w:hAnsi="Tahoma" w:cs="Tahoma"/>
+            <w:sz w:val="18"/>
+            <w:szCs w:val="18"/>
+          </w:rPr>
+          <w:t>-</w:t>
+        </w:r>
+        <w:r>
+          <w:rPr>
+            <w:rStyle w:val="Hyperlink"/>
+            <w:rFonts w:ascii="Tahoma" w:eastAsiaTheme="minorHAnsi" w:hAnsi="Tahoma" w:cs="Tahoma"/>
+            <w:sz w:val="18"/>
+            <w:szCs w:val="18"/>
+          </w:rPr>
+          <w:t>site</w:t>
+        </w:r>
+        <w:r>
+          <w:rPr>
+            <w:rStyle w:val="Hyperlink"/>
+            <w:rFonts w:ascii="Tahoma" w:eastAsiaTheme="minorHAnsi" w:hAnsi="Tahoma" w:cs="Tahoma"/>
+            <w:sz w:val="18"/>
+            <w:szCs w:val="18"/>
+          </w:rPr>
+          <w:t>-</w:t>
+        </w:r>
+        <w:r>
+          <w:rPr>
+            <w:rStyle w:val="Hyperlink"/>
+            <w:rFonts w:ascii="Tahoma" w:eastAsiaTheme="minorHAnsi" w:hAnsi="Tahoma" w:cs="Tahoma"/>
+            <w:sz w:val="18"/>
+            <w:szCs w:val="18"/>
+          </w:rPr>
+          <w:t>bpx8.onrender.com</w:t>
         </w:r>
       </w:hyperlink>
-      <w:r>
-        <w:rPr>
-          <w:rFonts w:ascii="Tahoma" w:hAnsi="Tahoma" w:cs="Tahoma"/>
-          <w:color w:val="000090"/>
-          <w:sz w:val="18"/>
-          <w:szCs w:val="18"/>
-        </w:rPr>
-        <w:t xml:space="preserve"> | </w:t>
-      </w:r>
-      <w:r>
-        <w:rPr>
-          <w:rFonts w:ascii="Tahoma" w:hAnsi="Tahoma" w:cs="Tahoma"/>
-          <w:color w:val="000090"/>
-          <w:sz w:val="18"/>
-          <w:szCs w:val="18"/>
-        </w:rPr>
-        <w:t>(865) 360-0089</w:t>
-      </w:r>
-      <w:r>
-        <w:rPr>
-          <w:rFonts w:ascii="Tahoma" w:hAnsi="Tahoma" w:cs="Tahoma"/>
-          <w:color w:val="000090"/>
-          <w:sz w:val="18"/>
-          <w:szCs w:val="18"/>
-        </w:rPr>
-        <w:t xml:space="preserve"> |</w:t>
-      </w:r>
-      <w:r>
-        <w:rPr>
-          <w:rFonts w:ascii="Tahoma" w:hAnsi="Tahoma" w:cs="Tahoma"/>
-          <w:color w:val="000090"/>
-          <w:sz w:val="18"/>
-          <w:szCs w:val="18"/>
-        </w:rPr>
-        <w:t xml:space="preserve"> 896 Hereford Dr. |</w:t>
-      </w:r>
-      <w:r>
-        <w:rPr>
-          <w:rFonts w:ascii="Tahoma" w:hAnsi="Tahoma" w:cs="Tahoma"/>
-          <w:color w:val="000090"/>
-          <w:sz w:val="18"/>
-          <w:szCs w:val="18"/>
-        </w:rPr>
-        <w:t xml:space="preserve"> Akron, OH</w:t>
-      </w:r>
-      <w:r>
-        <w:rPr>
-          <w:rFonts w:ascii="Tahoma" w:hAnsi="Tahoma" w:cs="Tahoma"/>
-          <w:color w:val="000090"/>
-          <w:sz w:val="18"/>
-          <w:szCs w:val="18"/>
-        </w:rPr>
-        <w:t xml:space="preserve"> 44303</w:t>
-      </w:r>
-    </w:p>
-    <w:p>
-      <w:pPr>
-        <w:pStyle w:val="Body"/>
-        <w:ind w:right="180"/>
-        <w:jc w:val="center"/>
-        <w:rPr>
-          <w:rFonts w:ascii="Tahoma" w:hAnsi="Tahoma" w:cs="Tahoma"/>
-          <w:b/>
-          <w:bCs/>
-          <w:color w:val="000090"/>
+    </w:p>
+    <w:p>
+      <w:pPr>
+        <w:rPr>
+          <w:rFonts w:ascii="Arial" w:hAnsi="Arial" w:cs="Arial"/>
+          <w:b/>
+          <w:bCs/>
           <w:sz w:val="18"/>
           <w:szCs w:val="18"/>
           <w:u w:val="single"/>
@@ -1548,7 +1660,6 @@
           <w:sz w:val="16"/>
           <w:szCs w:val="16"/>
         </w:rPr>
-        <w:lastRenderedPageBreak/>
         <w:t>Feb.17 2020 – Dec. 11</w:t>
       </w:r>
       <w:r>
@@ -3778,8 +3889,6 @@
           <w:szCs w:val="16"/>
         </w:rPr>
       </w:pPr>
-      <w:bookmarkStart w:id="0" w:name="_GoBack"/>
-      <w:bookmarkEnd w:id="0"/>
     </w:p>
     <w:p>
       <w:pPr>

</xml_diff>

<commit_message>
link change in resume
</commit_message>
<xml_diff>
--- a/static/files/Resume.v3.4.docx
+++ b/static/files/Resume.v3.4.docx
@@ -40,120 +40,6 @@
           <w:szCs w:val="18"/>
         </w:rPr>
       </w:pPr>
-      <w:r>
-        <w:fldChar w:fldCharType="begin"/>
-      </w:r>
-      <w:r>
-        <w:instrText xml:space="preserve"> HYPERLINK "mailto:donfox1@mac.com" </w:instrText>
-      </w:r>
-      <w:r>
-        <w:fldChar w:fldCharType="separate"/>
-      </w:r>
-      <w:r>
-        <w:rPr>
-          <w:rStyle w:val="Hyperlink"/>
-          <w:rFonts w:ascii="Tahoma" w:hAnsi="Tahoma" w:cs="Tahoma"/>
-          <w:sz w:val="18"/>
-          <w:szCs w:val="18"/>
-        </w:rPr>
-        <w:t>donfox1@mac.com</w:t>
-      </w:r>
-      <w:r>
-        <w:rPr>
-          <w:rStyle w:val="Hyperlink"/>
-          <w:rFonts w:ascii="Tahoma" w:hAnsi="Tahoma" w:cs="Tahoma"/>
-          <w:sz w:val="18"/>
-          <w:szCs w:val="18"/>
-        </w:rPr>
-        <w:fldChar w:fldCharType="end"/>
-      </w:r>
-      <w:r>
-        <w:rPr>
-          <w:rFonts w:ascii="Tahoma" w:hAnsi="Tahoma" w:cs="Tahoma"/>
-          <w:color w:val="000090"/>
-          <w:sz w:val="18"/>
-          <w:szCs w:val="18"/>
-        </w:rPr>
-        <w:t xml:space="preserve"> | </w:t>
-      </w:r>
-      <w:r>
-        <w:rPr>
-          <w:rFonts w:ascii="Tahoma" w:hAnsi="Tahoma" w:cs="Tahoma"/>
-          <w:color w:val="000090"/>
-          <w:sz w:val="18"/>
-          <w:szCs w:val="18"/>
-        </w:rPr>
-        <w:t>(865) 360-0089</w:t>
-      </w:r>
-      <w:r>
-        <w:rPr>
-          <w:rFonts w:ascii="Tahoma" w:hAnsi="Tahoma" w:cs="Tahoma"/>
-          <w:color w:val="000090"/>
-          <w:sz w:val="18"/>
-          <w:szCs w:val="18"/>
-        </w:rPr>
-        <w:t xml:space="preserve"> |</w:t>
-      </w:r>
-      <w:r>
-        <w:rPr>
-          <w:rFonts w:ascii="Tahoma" w:hAnsi="Tahoma" w:cs="Tahoma"/>
-          <w:color w:val="000090"/>
-          <w:sz w:val="18"/>
-          <w:szCs w:val="18"/>
-        </w:rPr>
-        <w:t xml:space="preserve"> 896 Hereford Dr. |</w:t>
-      </w:r>
-      <w:r>
-        <w:rPr>
-          <w:rFonts w:ascii="Tahoma" w:hAnsi="Tahoma" w:cs="Tahoma"/>
-          <w:color w:val="000090"/>
-          <w:sz w:val="18"/>
-          <w:szCs w:val="18"/>
-        </w:rPr>
-        <w:t xml:space="preserve"> Akron, OH</w:t>
-      </w:r>
-      <w:r>
-        <w:rPr>
-          <w:rFonts w:ascii="Tahoma" w:hAnsi="Tahoma" w:cs="Tahoma"/>
-          <w:color w:val="000090"/>
-          <w:sz w:val="18"/>
-          <w:szCs w:val="18"/>
-        </w:rPr>
-        <w:t xml:space="preserve"> 44303</w:t>
-      </w:r>
-    </w:p>
-    <w:p>
-      <w:pPr>
-        <w:pStyle w:val="Body"/>
-        <w:ind w:right="180"/>
-        <w:rPr>
-          <w:rFonts w:ascii="Tahoma" w:hAnsi="Tahoma" w:cs="Tahoma"/>
-          <w:b/>
-          <w:bCs/>
-          <w:color w:val="000090"/>
-          <w:sz w:val="18"/>
-          <w:szCs w:val="18"/>
-          <w:u w:val="single"/>
-        </w:rPr>
-      </w:pPr>
-      <w:r>
-        <w:rPr>
-          <w:rFonts w:ascii="Tahoma" w:hAnsi="Tahoma" w:cs="Tahoma"/>
-          <w:color w:val="000090"/>
-          <w:sz w:val="18"/>
-          <w:szCs w:val="18"/>
-        </w:rPr>
-        <w:tab/>
-      </w:r>
-      <w:r>
-        <w:rPr>
-          <w:rFonts w:ascii="Tahoma" w:hAnsi="Tahoma" w:cs="Tahoma"/>
-          <w:color w:val="000090"/>
-          <w:sz w:val="18"/>
-          <w:szCs w:val="18"/>
-        </w:rPr>
-        <w:tab/>
-      </w:r>
       <w:hyperlink r:id="rId7" w:history="1">
         <w:r>
           <w:rPr>
@@ -162,65 +48,134 @@
             <w:sz w:val="18"/>
             <w:szCs w:val="18"/>
           </w:rPr>
-          <w:t>Portfolio</w:t>
-        </w:r>
-        <w:r>
-          <w:rPr>
-            <w:rStyle w:val="Hyperlink"/>
-            <w:rFonts w:ascii="Tahoma" w:eastAsiaTheme="minorHAnsi" w:hAnsi="Tahoma" w:cs="Tahoma"/>
-            <w:sz w:val="18"/>
-            <w:szCs w:val="18"/>
-          </w:rPr>
-          <w:t xml:space="preserve"> </w:t>
-        </w:r>
-        <w:r>
-          <w:rPr>
-            <w:rStyle w:val="Hyperlink"/>
-            <w:rFonts w:ascii="Tahoma" w:eastAsiaTheme="minorHAnsi" w:hAnsi="Tahoma" w:cs="Tahoma"/>
-            <w:sz w:val="18"/>
-            <w:szCs w:val="18"/>
-          </w:rPr>
-          <w:t>https://resume</w:t>
-        </w:r>
-        <w:bookmarkStart w:id="0" w:name="_GoBack"/>
-        <w:bookmarkEnd w:id="0"/>
-        <w:r>
-          <w:rPr>
-            <w:rStyle w:val="Hyperlink"/>
-            <w:rFonts w:ascii="Tahoma" w:eastAsiaTheme="minorHAnsi" w:hAnsi="Tahoma" w:cs="Tahoma"/>
-            <w:sz w:val="18"/>
-            <w:szCs w:val="18"/>
-          </w:rPr>
-          <w:t>-</w:t>
-        </w:r>
-        <w:r>
-          <w:rPr>
-            <w:rStyle w:val="Hyperlink"/>
-            <w:rFonts w:ascii="Tahoma" w:eastAsiaTheme="minorHAnsi" w:hAnsi="Tahoma" w:cs="Tahoma"/>
-            <w:sz w:val="18"/>
-            <w:szCs w:val="18"/>
-          </w:rPr>
-          <w:t>site</w:t>
-        </w:r>
-        <w:r>
-          <w:rPr>
-            <w:rStyle w:val="Hyperlink"/>
-            <w:rFonts w:ascii="Tahoma" w:eastAsiaTheme="minorHAnsi" w:hAnsi="Tahoma" w:cs="Tahoma"/>
-            <w:sz w:val="18"/>
-            <w:szCs w:val="18"/>
-          </w:rPr>
-          <w:t>-</w:t>
-        </w:r>
-        <w:r>
-          <w:rPr>
-            <w:rStyle w:val="Hyperlink"/>
-            <w:rFonts w:ascii="Tahoma" w:eastAsiaTheme="minorHAnsi" w:hAnsi="Tahoma" w:cs="Tahoma"/>
-            <w:sz w:val="18"/>
-            <w:szCs w:val="18"/>
-          </w:rPr>
-          <w:t>bpx8.onrender.com</w:t>
+          <w:t>donfox1@mac.com</w:t>
         </w:r>
       </w:hyperlink>
+      <w:r>
+        <w:rPr>
+          <w:rFonts w:ascii="Tahoma" w:hAnsi="Tahoma" w:cs="Tahoma"/>
+          <w:color w:val="000090"/>
+          <w:sz w:val="18"/>
+          <w:szCs w:val="18"/>
+        </w:rPr>
+        <w:t xml:space="preserve"> | </w:t>
+      </w:r>
+      <w:r>
+        <w:rPr>
+          <w:rFonts w:ascii="Tahoma" w:hAnsi="Tahoma" w:cs="Tahoma"/>
+          <w:color w:val="000090"/>
+          <w:sz w:val="18"/>
+          <w:szCs w:val="18"/>
+        </w:rPr>
+        <w:t>(865) 360-0089</w:t>
+      </w:r>
+      <w:r>
+        <w:rPr>
+          <w:rFonts w:ascii="Tahoma" w:hAnsi="Tahoma" w:cs="Tahoma"/>
+          <w:color w:val="000090"/>
+          <w:sz w:val="18"/>
+          <w:szCs w:val="18"/>
+        </w:rPr>
+        <w:t xml:space="preserve"> |</w:t>
+      </w:r>
+      <w:r>
+        <w:rPr>
+          <w:rFonts w:ascii="Tahoma" w:hAnsi="Tahoma" w:cs="Tahoma"/>
+          <w:color w:val="000090"/>
+          <w:sz w:val="18"/>
+          <w:szCs w:val="18"/>
+        </w:rPr>
+        <w:t xml:space="preserve"> 896 Hereford Dr. |</w:t>
+      </w:r>
+      <w:r>
+        <w:rPr>
+          <w:rFonts w:ascii="Tahoma" w:hAnsi="Tahoma" w:cs="Tahoma"/>
+          <w:color w:val="000090"/>
+          <w:sz w:val="18"/>
+          <w:szCs w:val="18"/>
+        </w:rPr>
+        <w:t xml:space="preserve"> Akron, OH</w:t>
+      </w:r>
+      <w:r>
+        <w:rPr>
+          <w:rFonts w:ascii="Tahoma" w:hAnsi="Tahoma" w:cs="Tahoma"/>
+          <w:color w:val="000090"/>
+          <w:sz w:val="18"/>
+          <w:szCs w:val="18"/>
+        </w:rPr>
+        <w:t xml:space="preserve"> 44303</w:t>
+      </w:r>
+    </w:p>
+    <w:p>
+      <w:pPr>
+        <w:pStyle w:val="Body"/>
+        <w:ind w:right="180"/>
+        <w:rPr>
+          <w:rFonts w:ascii="Tahoma" w:hAnsi="Tahoma" w:cs="Tahoma"/>
+          <w:b/>
+          <w:bCs/>
+          <w:color w:val="0070C0"/>
+          <w:sz w:val="18"/>
+          <w:szCs w:val="18"/>
+          <w:u w:val="single"/>
+        </w:rPr>
+      </w:pPr>
+      <w:r>
+        <w:rPr>
+          <w:rFonts w:ascii="Tahoma" w:hAnsi="Tahoma" w:cs="Tahoma"/>
+          <w:color w:val="000090"/>
+          <w:sz w:val="18"/>
+          <w:szCs w:val="18"/>
+        </w:rPr>
+        <w:tab/>
+      </w:r>
+      <w:r>
+        <w:rPr>
+          <w:rFonts w:ascii="Tahoma" w:hAnsi="Tahoma" w:cs="Tahoma"/>
+          <w:color w:val="000090"/>
+          <w:sz w:val="18"/>
+          <w:szCs w:val="18"/>
+        </w:rPr>
+        <w:tab/>
+      </w:r>
+      <w:r>
+        <w:rPr>
+          <w:rFonts w:ascii="Tahoma" w:hAnsi="Tahoma" w:cs="Tahoma"/>
+          <w:color w:val="0070C0"/>
+          <w:sz w:val="18"/>
+          <w:szCs w:val="18"/>
+        </w:rPr>
+        <w:t>Portfolio</w:t>
+      </w:r>
+      <w:r>
+        <w:rPr>
+          <w:rFonts w:ascii="Tahoma" w:hAnsi="Tahoma" w:cs="Tahoma"/>
+          <w:color w:val="0070C0"/>
+          <w:sz w:val="18"/>
+          <w:szCs w:val="18"/>
+        </w:rPr>
+        <w:t>:</w:t>
+      </w:r>
+      <w:bookmarkStart w:id="0" w:name="_GoBack"/>
+      <w:bookmarkEnd w:id="0"/>
+      <w:r>
+        <w:rPr>
+          <w:rFonts w:ascii="Tahoma" w:eastAsiaTheme="minorHAnsi" w:hAnsi="Tahoma" w:cs="Tahoma"/>
+          <w:color w:val="0070C0"/>
+          <w:sz w:val="18"/>
+          <w:szCs w:val="18"/>
+        </w:rPr>
+        <w:t xml:space="preserve"> </w:t>
+      </w:r>
+      <w:r>
+        <w:rPr>
+          <w:rFonts w:ascii="Tahoma" w:eastAsiaTheme="minorHAnsi" w:hAnsi="Tahoma" w:cs="Tahoma"/>
+          <w:color w:val="0070C0"/>
+          <w:sz w:val="18"/>
+          <w:szCs w:val="18"/>
+        </w:rPr>
+        <w:t>https://web-production-a559.up.railway.app</w:t>
+      </w:r>
     </w:p>
     <w:p>
       <w:pPr>

</xml_diff>